<commit_message>
Modifications: beep, speed_loop, attention_action
</commit_message>
<xml_diff>
--- a/src/sounds.docx
+++ b/src/sounds.docx
@@ -1,6 +1,6 @@
 
 <file path=word/document.xml><?xml version="1.0" encoding="utf-8"?>
-<w:document xmlns:wpc="http://schemas.microsoft.com/office/word/2010/wordprocessingCanvas" xmlns:cx="http://schemas.microsoft.com/office/drawing/2014/chartex" xmlns:cx1="http://schemas.microsoft.com/office/drawing/2015/9/8/chartex" xmlns:cx2="http://schemas.microsoft.com/office/drawing/2015/10/21/chartex" xmlns:cx3="http://schemas.microsoft.com/office/drawing/2016/5/9/chartex" xmlns:cx4="http://schemas.microsoft.com/office/drawing/2016/5/10/chartex" xmlns:cx5="http://schemas.microsoft.com/office/drawing/2016/5/11/chartex" xmlns:cx6="http://schemas.microsoft.com/office/drawing/2016/5/12/chartex" xmlns:cx7="http://schemas.microsoft.com/office/drawing/2016/5/13/chartex" xmlns:cx8="http://schemas.microsoft.com/office/drawing/2016/5/14/chartex" xmlns:mc="http://schemas.openxmlformats.org/markup-compatibility/2006" xmlns:aink="http://schemas.microsoft.com/office/drawing/2016/ink" xmlns:am3d="http://schemas.microsoft.com/office/drawing/2017/model3d" xmlns:o="urn:schemas-microsoft-com:office:office" xmlns:oel="http://schemas.microsoft.com/office/2019/extlst" xmlns:r="http://schemas.openxmlformats.org/officeDocument/2006/relationships" xmlns:m="http://schemas.openxmlformats.org/officeDocument/2006/math" xmlns:v="urn:schemas-microsoft-com:vml" xmlns:wp14="http://schemas.microsoft.com/office/word/2010/wordprocessingDrawing" xmlns:wp="http://schemas.openxmlformats.org/drawingml/2006/wordprocessingDrawing" xmlns:w10="urn:schemas-microsoft-com:office:word" xmlns:w="http://schemas.openxmlformats.org/wordprocessingml/2006/main" xmlns:w14="http://schemas.microsoft.com/office/word/2010/wordml" xmlns:w15="http://schemas.microsoft.com/office/word/2012/wordml" xmlns:w16cex="http://schemas.microsoft.com/office/word/2018/wordml/cex" xmlns:w16cid="http://schemas.microsoft.com/office/word/2016/wordml/cid" xmlns:w16="http://schemas.microsoft.com/office/word/2018/wordml" xmlns:w16du="http://schemas.microsoft.com/office/word/2023/wordml/word16du" xmlns:w16sdtdh="http://schemas.microsoft.com/office/word/2020/wordml/sdtdatahash" xmlns:w16se="http://schemas.microsoft.com/office/word/2015/wordml/symex" xmlns:wpg="http://schemas.microsoft.com/office/word/2010/wordprocessingGroup" xmlns:wpi="http://schemas.microsoft.com/office/word/2010/wordprocessingInk" xmlns:wne="http://schemas.microsoft.com/office/word/2006/wordml" xmlns:wps="http://schemas.microsoft.com/office/word/2010/wordprocessingShape" mc:Ignorable="w14 w15 w16se w16cid w16 w16cex w16sdtdh w16du wp14">
+<w:document xmlns:wpc="http://schemas.microsoft.com/office/word/2010/wordprocessingCanvas" xmlns:cx="http://schemas.microsoft.com/office/drawing/2014/chartex" xmlns:cx1="http://schemas.microsoft.com/office/drawing/2015/9/8/chartex" xmlns:cx2="http://schemas.microsoft.com/office/drawing/2015/10/21/chartex" xmlns:cx3="http://schemas.microsoft.com/office/drawing/2016/5/9/chartex" xmlns:cx4="http://schemas.microsoft.com/office/drawing/2016/5/10/chartex" xmlns:cx5="http://schemas.microsoft.com/office/drawing/2016/5/11/chartex" xmlns:cx6="http://schemas.microsoft.com/office/drawing/2016/5/12/chartex" xmlns:cx7="http://schemas.microsoft.com/office/drawing/2016/5/13/chartex" xmlns:cx8="http://schemas.microsoft.com/office/drawing/2016/5/14/chartex" xmlns:mc="http://schemas.openxmlformats.org/markup-compatibility/2006" xmlns:aink="http://schemas.microsoft.com/office/drawing/2016/ink" xmlns:am3d="http://schemas.microsoft.com/office/drawing/2017/model3d" xmlns:o="urn:schemas-microsoft-com:office:office" xmlns:oel="http://schemas.microsoft.com/office/2019/extlst" xmlns:r="http://schemas.openxmlformats.org/officeDocument/2006/relationships" xmlns:m="http://schemas.openxmlformats.org/officeDocument/2006/math" xmlns:v="urn:schemas-microsoft-com:vml" xmlns:wp14="http://schemas.microsoft.com/office/word/2010/wordprocessingDrawing" xmlns:wp="http://schemas.openxmlformats.org/drawingml/2006/wordprocessingDrawing" xmlns:w10="urn:schemas-microsoft-com:office:word" xmlns:w="http://schemas.openxmlformats.org/wordprocessingml/2006/main" xmlns:w14="http://schemas.microsoft.com/office/word/2010/wordml" xmlns:w15="http://schemas.microsoft.com/office/word/2012/wordml" xmlns:w16cex="http://schemas.microsoft.com/office/word/2018/wordml/cex" xmlns:w16cid="http://schemas.microsoft.com/office/word/2016/wordml/cid" xmlns:w16="http://schemas.microsoft.com/office/word/2018/wordml" xmlns:w16du="http://schemas.microsoft.com/office/word/2023/wordml/word16du" xmlns:w16sdtdh="http://schemas.microsoft.com/office/word/2020/wordml/sdtdatahash" xmlns:w16sdtfl="http://schemas.microsoft.com/office/word/2024/wordml/sdtformatlock" xmlns:w16se="http://schemas.microsoft.com/office/word/2015/wordml/symex" xmlns:wpg="http://schemas.microsoft.com/office/word/2010/wordprocessingGroup" xmlns:wpi="http://schemas.microsoft.com/office/word/2010/wordprocessingInk" xmlns:wne="http://schemas.microsoft.com/office/word/2006/wordml" xmlns:wps="http://schemas.microsoft.com/office/word/2010/wordprocessingShape" mc:Ignorable="w14 w15 w16se w16cid w16 w16cex w16sdtdh w16sdtfl w16du wp14">
   <w:body>
     <w:p>
       <w:hyperlink r:id="rId4" w:history="1">
@@ -114,12 +114,32 @@
     </w:p>
     <w:p>
       <w:r>
+        <w:t xml:space="preserve">Tir terminé ! </w:t>
+      </w:r>
+      <w:r>
+        <w:t>Déchargez vos armes ! Armes en sécurité</w:t>
+      </w:r>
+      <w:r>
+        <w:t> !</w:t>
+      </w:r>
+    </w:p>
+    <w:p/>
+    <w:p>
+      <w:pPr>
+        <w:rPr>
+          <w:strike/>
+        </w:rPr>
+      </w:pPr>
+      <w:r>
+        <w:rPr>
+          <w:strike/>
+        </w:rPr>
         <w:t>Tir terminé ! Sécurisez vos armes !</w:t>
       </w:r>
     </w:p>
-    <w:p>
-      <w:r>
-        <w:lastRenderedPageBreak/>
+    <w:p/>
+    <w:p>
+      <w:r>
         <w:t>Pour une série d’essai en 2 minutes 30, chargez !</w:t>
       </w:r>
     </w:p>
@@ -133,13 +153,7 @@
     </w:p>
     <w:p>
       <w:r>
-        <w:t xml:space="preserve">Pour une série d’essai en </w:t>
-      </w:r>
-      <w:r>
-        <w:t>8</w:t>
-      </w:r>
-      <w:r>
-        <w:t xml:space="preserve"> secondes, chargez !</w:t>
+        <w:t>Pour une série d’essai en 8 secondes, chargez !</w:t>
       </w:r>
     </w:p>
     <w:p>
@@ -159,35 +173,17 @@
     </w:p>
     <w:p>
       <w:r>
-        <w:t xml:space="preserve">Pour une série de match en </w:t>
-      </w:r>
-      <w:r>
-        <w:t>8</w:t>
-      </w:r>
-      <w:r>
-        <w:t xml:space="preserve"> secondes, chargez !</w:t>
-      </w:r>
-    </w:p>
-    <w:p>
-      <w:r>
-        <w:t xml:space="preserve">Pour une série de match en </w:t>
-      </w:r>
-      <w:r>
-        <w:t>6</w:t>
-      </w:r>
-      <w:r>
-        <w:t xml:space="preserve"> secondes, chargez !</w:t>
-      </w:r>
-    </w:p>
-    <w:p>
-      <w:r>
-        <w:t xml:space="preserve">Pour une série de match en </w:t>
-      </w:r>
-      <w:r>
-        <w:t>4</w:t>
-      </w:r>
-      <w:r>
-        <w:t xml:space="preserve"> secondes, chargez !</w:t>
+        <w:t>Pour une série de match en 8 secondes, chargez !</w:t>
+      </w:r>
+    </w:p>
+    <w:p>
+      <w:r>
+        <w:t>Pour une série de match en 6 secondes, chargez !</w:t>
+      </w:r>
+    </w:p>
+    <w:p>
+      <w:r>
+        <w:t>Pour une série de match en 4 secondes, chargez !</w:t>
       </w:r>
     </w:p>
     <w:p/>
@@ -249,7 +245,7 @@
 </file>
 
 <file path=word/styles.xml><?xml version="1.0" encoding="utf-8"?>
-<w:styles xmlns:mc="http://schemas.openxmlformats.org/markup-compatibility/2006" xmlns:r="http://schemas.openxmlformats.org/officeDocument/2006/relationships" xmlns:w="http://schemas.openxmlformats.org/wordprocessingml/2006/main" xmlns:w14="http://schemas.microsoft.com/office/word/2010/wordml" xmlns:w15="http://schemas.microsoft.com/office/word/2012/wordml" xmlns:w16cex="http://schemas.microsoft.com/office/word/2018/wordml/cex" xmlns:w16cid="http://schemas.microsoft.com/office/word/2016/wordml/cid" xmlns:w16="http://schemas.microsoft.com/office/word/2018/wordml" xmlns:w16du="http://schemas.microsoft.com/office/word/2023/wordml/word16du" xmlns:w16sdtdh="http://schemas.microsoft.com/office/word/2020/wordml/sdtdatahash" xmlns:w16se="http://schemas.microsoft.com/office/word/2015/wordml/symex" mc:Ignorable="w14 w15 w16se w16cid w16 w16cex w16sdtdh w16du">
+<w:styles xmlns:mc="http://schemas.openxmlformats.org/markup-compatibility/2006" xmlns:r="http://schemas.openxmlformats.org/officeDocument/2006/relationships" xmlns:w="http://schemas.openxmlformats.org/wordprocessingml/2006/main" xmlns:w14="http://schemas.microsoft.com/office/word/2010/wordml" xmlns:w15="http://schemas.microsoft.com/office/word/2012/wordml" xmlns:w16cex="http://schemas.microsoft.com/office/word/2018/wordml/cex" xmlns:w16cid="http://schemas.microsoft.com/office/word/2016/wordml/cid" xmlns:w16="http://schemas.microsoft.com/office/word/2018/wordml" xmlns:w16du="http://schemas.microsoft.com/office/word/2023/wordml/word16du" xmlns:w16sdtdh="http://schemas.microsoft.com/office/word/2020/wordml/sdtdatahash" xmlns:w16sdtfl="http://schemas.microsoft.com/office/word/2024/wordml/sdtformatlock" xmlns:w16se="http://schemas.microsoft.com/office/word/2015/wordml/symex" mc:Ignorable="w14 w15 w16se w16cid w16 w16cex w16sdtdh w16sdtfl w16du">
   <w:docDefaults>
     <w:rPrDefault>
       <w:rPr>

</xml_diff>

<commit_message>
Add sounds folders management
</commit_message>
<xml_diff>
--- a/src/sounds.docx
+++ b/src/sounds.docx
@@ -3,14 +3,24 @@
 <w:document xmlns:wpc="http://schemas.microsoft.com/office/word/2010/wordprocessingCanvas" xmlns:cx="http://schemas.microsoft.com/office/drawing/2014/chartex" xmlns:cx1="http://schemas.microsoft.com/office/drawing/2015/9/8/chartex" xmlns:cx2="http://schemas.microsoft.com/office/drawing/2015/10/21/chartex" xmlns:cx3="http://schemas.microsoft.com/office/drawing/2016/5/9/chartex" xmlns:cx4="http://schemas.microsoft.com/office/drawing/2016/5/10/chartex" xmlns:cx5="http://schemas.microsoft.com/office/drawing/2016/5/11/chartex" xmlns:cx6="http://schemas.microsoft.com/office/drawing/2016/5/12/chartex" xmlns:cx7="http://schemas.microsoft.com/office/drawing/2016/5/13/chartex" xmlns:cx8="http://schemas.microsoft.com/office/drawing/2016/5/14/chartex" xmlns:mc="http://schemas.openxmlformats.org/markup-compatibility/2006" xmlns:aink="http://schemas.microsoft.com/office/drawing/2016/ink" xmlns:am3d="http://schemas.microsoft.com/office/drawing/2017/model3d" xmlns:o="urn:schemas-microsoft-com:office:office" xmlns:oel="http://schemas.microsoft.com/office/2019/extlst" xmlns:r="http://schemas.openxmlformats.org/officeDocument/2006/relationships" xmlns:m="http://schemas.openxmlformats.org/officeDocument/2006/math" xmlns:v="urn:schemas-microsoft-com:vml" xmlns:wp14="http://schemas.microsoft.com/office/word/2010/wordprocessingDrawing" xmlns:wp="http://schemas.openxmlformats.org/drawingml/2006/wordprocessingDrawing" xmlns:w10="urn:schemas-microsoft-com:office:word" xmlns:w="http://schemas.openxmlformats.org/wordprocessingml/2006/main" xmlns:w14="http://schemas.microsoft.com/office/word/2010/wordml" xmlns:w15="http://schemas.microsoft.com/office/word/2012/wordml" xmlns:w16cex="http://schemas.microsoft.com/office/word/2018/wordml/cex" xmlns:w16cid="http://schemas.microsoft.com/office/word/2016/wordml/cid" xmlns:w16="http://schemas.microsoft.com/office/word/2018/wordml" xmlns:w16du="http://schemas.microsoft.com/office/word/2023/wordml/word16du" xmlns:w16sdtdh="http://schemas.microsoft.com/office/word/2020/wordml/sdtdatahash" xmlns:w16sdtfl="http://schemas.microsoft.com/office/word/2024/wordml/sdtformatlock" xmlns:w16se="http://schemas.microsoft.com/office/word/2015/wordml/symex" xmlns:wpg="http://schemas.microsoft.com/office/word/2010/wordprocessingGroup" xmlns:wpi="http://schemas.microsoft.com/office/word/2010/wordprocessingInk" xmlns:wne="http://schemas.microsoft.com/office/word/2006/wordml" xmlns:wps="http://schemas.microsoft.com/office/word/2010/wordprocessingShape" mc:Ignorable="w14 w15 w16se w16cid w16 w16cex w16sdtdh w16sdtfl w16du wp14">
   <w:body>
     <w:p>
-      <w:hyperlink r:id="rId4" w:history="1">
-        <w:r>
-          <w:rPr>
-            <w:rStyle w:val="Lienhypertexte"/>
-          </w:rPr>
-          <w:t>https://voicemaker.in/</w:t>
-        </w:r>
-      </w:hyperlink>
+      <w:r>
+        <w:fldChar w:fldCharType="begin"/>
+      </w:r>
+      <w:r>
+        <w:instrText>HYPERLINK "https://voicemaker.in/"</w:instrText>
+      </w:r>
+      <w:r>
+        <w:fldChar w:fldCharType="separate"/>
+      </w:r>
+      <w:r>
+        <w:rPr>
+          <w:rStyle w:val="Lienhypertexte"/>
+        </w:rPr>
+        <w:t>https://voicemaker.in/</w:t>
+      </w:r>
+      <w:r>
+        <w:fldChar w:fldCharType="end"/>
+      </w:r>
     </w:p>
     <w:p>
       <w:r>
@@ -33,7 +43,7 @@
                     <pic:cNvPicPr/>
                   </pic:nvPicPr>
                   <pic:blipFill>
-                    <a:blip r:embed="rId5"/>
+                    <a:blip r:embed="rId4"/>
                     <a:stretch>
                       <a:fillRect/>
                     </a:stretch>
@@ -75,7 +85,7 @@
                     <pic:cNvPicPr/>
                   </pic:nvPicPr>
                   <pic:blipFill>
-                    <a:blip r:embed="rId6"/>
+                    <a:blip r:embed="rId5"/>
                     <a:stretch>
                       <a:fillRect/>
                     </a:stretch>
@@ -114,13 +124,7 @@
     </w:p>
     <w:p>
       <w:r>
-        <w:t xml:space="preserve">Tir terminé ! </w:t>
-      </w:r>
-      <w:r>
-        <w:t>Déchargez vos armes ! Armes en sécurité</w:t>
-      </w:r>
-      <w:r>
-        <w:t> !</w:t>
+        <w:t>Tir terminé ! Déchargez vos armes ! Armes en sécurité !</w:t>
       </w:r>
     </w:p>
     <w:p/>
@@ -140,6 +144,16 @@
     <w:p/>
     <w:p>
       <w:r>
+        <w:t>Pour une série d’essai en précision 5 minutes, chargez !</w:t>
+      </w:r>
+    </w:p>
+    <w:p>
+      <w:r>
+        <w:t>Pour une série d’essai en vitesse 3x7 secondes, chargez !</w:t>
+      </w:r>
+    </w:p>
+    <w:p>
+      <w:r>
         <w:t>Pour une série d’essai en 2 minutes 30, chargez !</w:t>
       </w:r>
     </w:p>
@@ -154,6 +168,16 @@
     <w:p>
       <w:r>
         <w:t>Pour une série d’essai en 8 secondes, chargez !</w:t>
+      </w:r>
+    </w:p>
+    <w:p>
+      <w:r>
+        <w:t>Pour une série de match en précision 5 minutes, chargez !</w:t>
+      </w:r>
+    </w:p>
+    <w:p>
+      <w:r>
+        <w:t>Pour une série de match en vitesse 3x7 secondes, chargez !</w:t>
       </w:r>
     </w:p>
     <w:p>
@@ -233,6 +257,184 @@
     </w:p>
     <w:p/>
     <w:p/>
+    <w:p>
+      <w:r>
+        <w:t>&lt;</w:t>
+      </w:r>
+      <w:proofErr w:type="spellStart"/>
+      <w:proofErr w:type="gramStart"/>
+      <w:r>
+        <w:t>speak</w:t>
+      </w:r>
+      <w:proofErr w:type="spellEnd"/>
+      <w:proofErr w:type="gramEnd"/>
+      <w:r>
+        <w:t>&gt;</w:t>
+      </w:r>
+      <w:r>
+        <w:br/>
+        <w:t>&lt;</w:t>
+      </w:r>
+      <w:proofErr w:type="spellStart"/>
+      <w:r>
+        <w:t>prosody</w:t>
+      </w:r>
+      <w:proofErr w:type="spellEnd"/>
+      <w:r>
+        <w:t xml:space="preserve"> rate="fast" pitch="high" volume="</w:t>
+      </w:r>
+      <w:proofErr w:type="spellStart"/>
+      <w:r>
+        <w:t>loud</w:t>
+      </w:r>
+      <w:proofErr w:type="spellEnd"/>
+      <w:r>
+        <w:t>"&gt;TIREZ !!!&lt;/</w:t>
+      </w:r>
+      <w:proofErr w:type="spellStart"/>
+      <w:r>
+        <w:t>prosody</w:t>
+      </w:r>
+      <w:proofErr w:type="spellEnd"/>
+      <w:r>
+        <w:t>&gt;</w:t>
+      </w:r>
+      <w:r>
+        <w:br/>
+        <w:t>&lt;/</w:t>
+      </w:r>
+      <w:proofErr w:type="spellStart"/>
+      <w:r>
+        <w:t>speak</w:t>
+      </w:r>
+      <w:proofErr w:type="spellEnd"/>
+      <w:r>
+        <w:t>&gt;</w:t>
+      </w:r>
+    </w:p>
+    <w:p>
+      <w:r>
+        <w:t>&lt;</w:t>
+      </w:r>
+      <w:proofErr w:type="spellStart"/>
+      <w:proofErr w:type="gramStart"/>
+      <w:r>
+        <w:t>speak</w:t>
+      </w:r>
+      <w:proofErr w:type="spellEnd"/>
+      <w:proofErr w:type="gramEnd"/>
+      <w:r>
+        <w:t>&gt;</w:t>
+      </w:r>
+      <w:r>
+        <w:br/>
+        <w:t>&lt;</w:t>
+      </w:r>
+      <w:proofErr w:type="spellStart"/>
+      <w:r>
+        <w:t>prosody</w:t>
+      </w:r>
+      <w:proofErr w:type="spellEnd"/>
+      <w:r>
+        <w:t xml:space="preserve"> rate="fast" pitch="high" volume="</w:t>
+      </w:r>
+      <w:proofErr w:type="spellStart"/>
+      <w:r>
+        <w:t>loud</w:t>
+      </w:r>
+      <w:proofErr w:type="spellEnd"/>
+      <w:r>
+        <w:t>"&gt;</w:t>
+      </w:r>
+      <w:r>
+        <w:t>ATTENTION</w:t>
+      </w:r>
+      <w:r>
+        <w:t xml:space="preserve"> !!!&lt;/</w:t>
+      </w:r>
+      <w:proofErr w:type="spellStart"/>
+      <w:r>
+        <w:t>prosody</w:t>
+      </w:r>
+      <w:proofErr w:type="spellEnd"/>
+      <w:r>
+        <w:t>&gt;</w:t>
+      </w:r>
+      <w:r>
+        <w:br/>
+        <w:t>&lt;/</w:t>
+      </w:r>
+      <w:proofErr w:type="spellStart"/>
+      <w:r>
+        <w:t>speak</w:t>
+      </w:r>
+      <w:proofErr w:type="spellEnd"/>
+      <w:r>
+        <w:t>&gt;</w:t>
+      </w:r>
+    </w:p>
+    <w:p>
+      <w:r>
+        <w:lastRenderedPageBreak/>
+        <w:t>&lt;</w:t>
+      </w:r>
+      <w:proofErr w:type="spellStart"/>
+      <w:proofErr w:type="gramStart"/>
+      <w:r>
+        <w:t>speak</w:t>
+      </w:r>
+      <w:proofErr w:type="spellEnd"/>
+      <w:proofErr w:type="gramEnd"/>
+      <w:r>
+        <w:t>&gt;</w:t>
+      </w:r>
+      <w:r>
+        <w:br/>
+        <w:t>&lt;</w:t>
+      </w:r>
+      <w:proofErr w:type="spellStart"/>
+      <w:r>
+        <w:t>prosody</w:t>
+      </w:r>
+      <w:proofErr w:type="spellEnd"/>
+      <w:r>
+        <w:t xml:space="preserve"> rate="fast" pitch="high" volume="</w:t>
+      </w:r>
+      <w:proofErr w:type="spellStart"/>
+      <w:r>
+        <w:t>loud</w:t>
+      </w:r>
+      <w:proofErr w:type="spellEnd"/>
+      <w:r>
+        <w:t>"&gt;</w:t>
+      </w:r>
+      <w:r>
+        <w:t xml:space="preserve">STOP </w:t>
+      </w:r>
+      <w:r>
+        <w:t>!!!&lt;/</w:t>
+      </w:r>
+      <w:proofErr w:type="spellStart"/>
+      <w:r>
+        <w:t>prosody</w:t>
+      </w:r>
+      <w:proofErr w:type="spellEnd"/>
+      <w:r>
+        <w:t>&gt;</w:t>
+      </w:r>
+      <w:r>
+        <w:br/>
+        <w:t>&lt;/</w:t>
+      </w:r>
+      <w:proofErr w:type="spellStart"/>
+      <w:r>
+        <w:t>speak</w:t>
+      </w:r>
+      <w:proofErr w:type="spellEnd"/>
+      <w:r>
+        <w:t>&gt;</w:t>
+      </w:r>
+    </w:p>
     <w:p/>
     <w:sectPr>
       <w:pgSz w:w="11906" w:h="16838"/>

</xml_diff>